<commit_message>
target table of content added. a power point to review open IE works added.
</commit_message>
<xml_diff>
--- a/thesis proposal/پروپوزال دکتری.docx
+++ b/thesis proposal/پروپوزال دکتری.docx
@@ -2,6 +2,303 @@
 <file path=word/document.xml><?xml version="1.0" encoding="utf-8"?>
 <w:document xmlns:wpc="http://schemas.microsoft.com/office/word/2010/wordprocessingCanvas" xmlns:mc="http://schemas.openxmlformats.org/markup-compatibility/2006" xmlns:o="urn:schemas-microsoft-com:office:office" xmlns:r="http://schemas.openxmlformats.org/officeDocument/2006/relationships" xmlns:m="http://schemas.openxmlformats.org/officeDocument/2006/math" xmlns:v="urn:schemas-microsoft-com:vml" xmlns:wp14="http://schemas.microsoft.com/office/word/2010/wordprocessingDrawing" xmlns:wp="http://schemas.openxmlformats.org/drawingml/2006/wordprocessingDrawing" xmlns:w10="urn:schemas-microsoft-com:office:word" xmlns:w="http://schemas.openxmlformats.org/wordprocessingml/2006/main" xmlns:w14="http://schemas.microsoft.com/office/word/2010/wordml" xmlns:w15="http://schemas.microsoft.com/office/word/2012/wordml" xmlns:wpg="http://schemas.microsoft.com/office/word/2010/wordprocessingGroup" xmlns:wpi="http://schemas.microsoft.com/office/word/2010/wordprocessingInk" xmlns:wne="http://schemas.microsoft.com/office/word/2006/wordml" xmlns:wps="http://schemas.microsoft.com/office/word/2010/wordprocessingShape" mc:Ignorable="w14 w15 wp14">
   <w:body>
+    <w:p>
+      <w:pPr>
+        <w:bidi/>
+        <w:rPr>
+          <w:rFonts w:cs="B Nazanin"/>
+          <w:b/>
+          <w:bCs/>
+          <w:sz w:val="28"/>
+          <w:szCs w:val="28"/>
+          <w:rtl/>
+          <w:lang w:bidi="fa-IR"/>
+        </w:rPr>
+      </w:pPr>
+      <w:r>
+        <w:rPr>
+          <w:rFonts w:cs="B Nazanin" w:hint="cs"/>
+          <w:b/>
+          <w:bCs/>
+          <w:sz w:val="28"/>
+          <w:szCs w:val="28"/>
+          <w:rtl/>
+          <w:lang w:bidi="fa-IR"/>
+        </w:rPr>
+        <w:t>مقدمه</w:t>
+      </w:r>
+    </w:p>
+    <w:p>
+      <w:pPr>
+        <w:bidi/>
+        <w:rPr>
+          <w:rFonts w:cs="B Nazanin"/>
+          <w:b/>
+          <w:bCs/>
+          <w:sz w:val="28"/>
+          <w:szCs w:val="28"/>
+          <w:rtl/>
+          <w:lang w:bidi="fa-IR"/>
+        </w:rPr>
+      </w:pPr>
+      <w:r>
+        <w:rPr>
+          <w:rFonts w:cs="B Nazanin" w:hint="cs"/>
+          <w:b/>
+          <w:bCs/>
+          <w:sz w:val="28"/>
+          <w:szCs w:val="28"/>
+          <w:rtl/>
+          <w:lang w:bidi="fa-IR"/>
+        </w:rPr>
+        <w:t xml:space="preserve">معرفی استخراج اطلاعات و استخراج اطلاعات </w:t>
+      </w:r>
+      <w:r>
+        <w:rPr>
+          <w:rFonts w:cs="B Nazanin" w:hint="cs"/>
+          <w:b/>
+          <w:bCs/>
+          <w:sz w:val="28"/>
+          <w:szCs w:val="28"/>
+          <w:rtl/>
+          <w:lang w:bidi="fa-IR"/>
+        </w:rPr>
+        <w:t>آزاد</w:t>
+      </w:r>
+      <w:bookmarkStart w:id="0" w:name="_GoBack"/>
+      <w:bookmarkEnd w:id="0"/>
+    </w:p>
+    <w:p>
+      <w:pPr>
+        <w:bidi/>
+        <w:rPr>
+          <w:rFonts w:cs="B Nazanin"/>
+          <w:b/>
+          <w:bCs/>
+          <w:sz w:val="28"/>
+          <w:szCs w:val="28"/>
+          <w:rtl/>
+          <w:lang w:bidi="fa-IR"/>
+        </w:rPr>
+      </w:pPr>
+      <w:r>
+        <w:rPr>
+          <w:rFonts w:cs="B Nazanin" w:hint="cs"/>
+          <w:b/>
+          <w:bCs/>
+          <w:sz w:val="28"/>
+          <w:szCs w:val="28"/>
+          <w:rtl/>
+          <w:lang w:bidi="fa-IR"/>
+        </w:rPr>
+        <w:t xml:space="preserve">معرفی زیر </w:t>
+      </w:r>
+      <w:r>
+        <w:rPr>
+          <w:rFonts w:cs="B Nazanin" w:hint="cs"/>
+          <w:b/>
+          <w:bCs/>
+          <w:sz w:val="28"/>
+          <w:szCs w:val="28"/>
+          <w:rtl/>
+          <w:lang w:bidi="fa-IR"/>
+        </w:rPr>
+        <w:t>شاخه</w:t>
+      </w:r>
+      <w:r>
+        <w:rPr>
+          <w:rFonts w:cs="B Nazanin" w:hint="cs"/>
+          <w:b/>
+          <w:bCs/>
+          <w:sz w:val="28"/>
+          <w:szCs w:val="28"/>
+          <w:rtl/>
+          <w:lang w:bidi="fa-IR"/>
+        </w:rPr>
+        <w:t xml:space="preserve"> های استخراج اطلاعات</w:t>
+      </w:r>
+    </w:p>
+    <w:p>
+      <w:pPr>
+        <w:bidi/>
+        <w:rPr>
+          <w:rFonts w:cs="B Nazanin"/>
+          <w:b/>
+          <w:bCs/>
+          <w:sz w:val="28"/>
+          <w:szCs w:val="28"/>
+          <w:rtl/>
+          <w:lang w:bidi="fa-IR"/>
+        </w:rPr>
+      </w:pPr>
+      <w:r>
+        <w:rPr>
+          <w:rFonts w:cs="B Nazanin"/>
+          <w:b/>
+          <w:bCs/>
+          <w:sz w:val="28"/>
+          <w:szCs w:val="28"/>
+          <w:rtl/>
+          <w:lang w:bidi="fa-IR"/>
+        </w:rPr>
+        <w:tab/>
+      </w:r>
+      <w:r>
+        <w:rPr>
+          <w:rFonts w:cs="B Nazanin" w:hint="cs"/>
+          <w:b/>
+          <w:bCs/>
+          <w:sz w:val="28"/>
+          <w:szCs w:val="28"/>
+          <w:rtl/>
+          <w:lang w:bidi="fa-IR"/>
+        </w:rPr>
+        <w:t>استخراج موجودیت های نامدار</w:t>
+      </w:r>
+    </w:p>
+    <w:p>
+      <w:pPr>
+        <w:bidi/>
+        <w:rPr>
+          <w:rFonts w:cs="B Nazanin"/>
+          <w:b/>
+          <w:bCs/>
+          <w:sz w:val="28"/>
+          <w:szCs w:val="28"/>
+          <w:rtl/>
+          <w:lang w:bidi="fa-IR"/>
+        </w:rPr>
+      </w:pPr>
+      <w:r>
+        <w:rPr>
+          <w:rFonts w:cs="B Nazanin"/>
+          <w:b/>
+          <w:bCs/>
+          <w:sz w:val="28"/>
+          <w:szCs w:val="28"/>
+          <w:rtl/>
+          <w:lang w:bidi="fa-IR"/>
+        </w:rPr>
+        <w:tab/>
+      </w:r>
+      <w:r>
+        <w:rPr>
+          <w:rFonts w:cs="B Nazanin" w:hint="cs"/>
+          <w:b/>
+          <w:bCs/>
+          <w:sz w:val="28"/>
+          <w:szCs w:val="28"/>
+          <w:rtl/>
+          <w:lang w:bidi="fa-IR"/>
+        </w:rPr>
+        <w:t>رفع ابهام مرجع گروه اسمی</w:t>
+      </w:r>
+    </w:p>
+    <w:p>
+      <w:pPr>
+        <w:bidi/>
+        <w:rPr>
+          <w:rFonts w:cs="B Nazanin"/>
+          <w:b/>
+          <w:bCs/>
+          <w:sz w:val="28"/>
+          <w:szCs w:val="28"/>
+          <w:rtl/>
+          <w:lang w:bidi="fa-IR"/>
+        </w:rPr>
+      </w:pPr>
+      <w:r>
+        <w:rPr>
+          <w:rFonts w:cs="B Nazanin"/>
+          <w:b/>
+          <w:bCs/>
+          <w:sz w:val="28"/>
+          <w:szCs w:val="28"/>
+          <w:rtl/>
+          <w:lang w:bidi="fa-IR"/>
+        </w:rPr>
+        <w:tab/>
+      </w:r>
+      <w:r>
+        <w:rPr>
+          <w:rFonts w:cs="B Nazanin" w:hint="cs"/>
+          <w:b/>
+          <w:bCs/>
+          <w:sz w:val="28"/>
+          <w:szCs w:val="28"/>
+          <w:rtl/>
+          <w:lang w:bidi="fa-IR"/>
+        </w:rPr>
+        <w:t>استخراج روابط موجود در متن</w:t>
+      </w:r>
+    </w:p>
+    <w:p>
+      <w:pPr>
+        <w:bidi/>
+        <w:rPr>
+          <w:rFonts w:cs="B Nazanin"/>
+          <w:b/>
+          <w:bCs/>
+          <w:sz w:val="28"/>
+          <w:szCs w:val="28"/>
+          <w:rtl/>
+          <w:lang w:bidi="fa-IR"/>
+        </w:rPr>
+      </w:pPr>
+      <w:r>
+        <w:rPr>
+          <w:rFonts w:cs="B Nazanin" w:hint="cs"/>
+          <w:b/>
+          <w:bCs/>
+          <w:sz w:val="28"/>
+          <w:szCs w:val="28"/>
+          <w:rtl/>
+          <w:lang w:bidi="fa-IR"/>
+        </w:rPr>
+        <w:t>بررسی روشها موجود</w:t>
+      </w:r>
+    </w:p>
+    <w:p>
+      <w:pPr>
+        <w:bidi/>
+        <w:rPr>
+          <w:rFonts w:cs="B Nazanin"/>
+          <w:b/>
+          <w:bCs/>
+          <w:sz w:val="28"/>
+          <w:szCs w:val="28"/>
+          <w:rtl/>
+          <w:lang w:bidi="fa-IR"/>
+        </w:rPr>
+      </w:pPr>
+      <w:r>
+        <w:rPr>
+          <w:rFonts w:cs="B Nazanin" w:hint="cs"/>
+          <w:b/>
+          <w:bCs/>
+          <w:sz w:val="28"/>
+          <w:szCs w:val="28"/>
+          <w:rtl/>
+          <w:lang w:bidi="fa-IR"/>
+        </w:rPr>
+        <w:t>ایده ها و نوآوری های طرح</w:t>
+      </w:r>
+    </w:p>
+    <w:p>
+      <w:pPr>
+        <w:bidi/>
+        <w:jc w:val="center"/>
+        <w:rPr>
+          <w:rFonts w:cs="B Nazanin"/>
+          <w:b/>
+          <w:bCs/>
+          <w:sz w:val="28"/>
+          <w:szCs w:val="28"/>
+          <w:rtl/>
+          <w:lang w:bidi="fa-IR"/>
+        </w:rPr>
+      </w:pPr>
+    </w:p>
     <w:p>
       <w:pPr>
         <w:bidi/>
@@ -519,6 +816,7 @@
           <w:rtl/>
           <w:lang w:bidi="fa-IR"/>
         </w:rPr>
+        <w:lastRenderedPageBreak/>
         <w:t>قرار دادن اطلاعات در یک فرم دقیق منطقی که اجازه استنتاج و بررسی</w:t>
       </w:r>
       <w:r>
@@ -1198,7 +1496,6 @@
           <w:rtl/>
           <w:lang w:bidi="fa-IR"/>
         </w:rPr>
-        <w:lastRenderedPageBreak/>
         <w:t>ایده این است که سیستم بتواند جمله بالا را پردازش ک</w:t>
       </w:r>
       <w:r>
@@ -1719,7 +2016,18 @@
           <w:rtl/>
           <w:lang w:bidi="fa-IR"/>
         </w:rPr>
-        <w:t>یمیل گوگل یا اپل یا اندیس گذاری اینترنتی.</w:t>
+        <w:t xml:space="preserve">یمیل گوگل یا اپل یا اندیس گذاری </w:t>
+      </w:r>
+      <w:r>
+        <w:rPr>
+          <w:rFonts w:cs="B Nazanin" w:hint="cs"/>
+          <w:sz w:val="28"/>
+          <w:szCs w:val="28"/>
+          <w:rtl/>
+          <w:lang w:bidi="fa-IR"/>
+        </w:rPr>
+        <w:lastRenderedPageBreak/>
+        <w:t>اینترنتی.</w:t>
       </w:r>
       <w:r>
         <w:rPr>
@@ -1871,7 +2179,7 @@
           <w:lang w:bidi="fa-IR"/>
         </w:rPr>
       </w:pPr>
-      <w:bookmarkStart w:id="0" w:name="_Toc399678169"/>
+      <w:bookmarkStart w:id="1" w:name="_Toc399678169"/>
       <w:r>
         <w:rPr>
           <w:rFonts w:hint="eastAsia"/>
@@ -2036,7 +2344,7 @@
         </w:rPr>
         <w:t>اپل</w:t>
       </w:r>
-      <w:bookmarkEnd w:id="0"/>
+      <w:bookmarkEnd w:id="1"/>
     </w:p>
     <w:p>
       <w:pPr>
@@ -2158,7 +2466,6 @@
           <w:sz w:val="28"/>
           <w:szCs w:val="28"/>
         </w:rPr>
-        <w:lastRenderedPageBreak/>
         <w:drawing>
           <wp:inline distT="0" distB="0" distL="0" distR="0">
             <wp:extent cx="5935980" cy="2420620"/>
@@ -2219,7 +2526,7 @@
           <w:lang w:bidi="fa-IR"/>
         </w:rPr>
       </w:pPr>
-      <w:bookmarkStart w:id="1" w:name="_Toc399678170"/>
+      <w:bookmarkStart w:id="2" w:name="_Toc399678170"/>
       <w:r>
         <w:rPr>
           <w:rFonts w:hint="eastAsia"/>
@@ -2384,7 +2691,7 @@
         </w:rPr>
         <w:t>گوگل</w:t>
       </w:r>
-      <w:bookmarkEnd w:id="1"/>
+      <w:bookmarkEnd w:id="2"/>
     </w:p>
     <w:p>
       <w:pPr>
@@ -2602,6 +2909,7 @@
           <w:rtl/>
           <w:lang w:bidi="fa-IR"/>
         </w:rPr>
+        <w:lastRenderedPageBreak/>
         <w:t>سرانجام</w:t>
       </w:r>
       <w:r>
@@ -7204,7 +7512,6 @@
           <w:rtl/>
           <w:lang w:bidi="fa-IR"/>
         </w:rPr>
-        <w:lastRenderedPageBreak/>
         <w:t>موجود</w:t>
       </w:r>
       <w:r>
@@ -8243,6 +8550,7 @@
           <w:rtl/>
           <w:lang w:bidi="fa-IR"/>
         </w:rPr>
+        <w:lastRenderedPageBreak/>
         <w:t>از موجودیت های نامدار در متن می</w:t>
       </w:r>
       <w:r>
@@ -8683,7 +8991,6 @@
           <w:rtl/>
           <w:lang w:bidi="fa-IR"/>
         </w:rPr>
-        <w:lastRenderedPageBreak/>
         <w:t xml:space="preserve">کاربرد در سیستم های پرسش و پاسخ. </w:t>
       </w:r>
       <w:r>
@@ -9051,6 +9358,7 @@
           <w:sz w:val="28"/>
           <w:szCs w:val="28"/>
         </w:rPr>
+        <w:lastRenderedPageBreak/>
         <w:drawing>
           <wp:inline distT="0" distB="0" distL="0" distR="0">
             <wp:extent cx="2907030" cy="3594100"/>
@@ -9117,7 +9425,6 @@
           <w:sz w:val="28"/>
           <w:szCs w:val="28"/>
         </w:rPr>
-        <w:lastRenderedPageBreak/>
         <w:drawing>
           <wp:inline distT="0" distB="0" distL="0" distR="0">
             <wp:extent cx="2891155" cy="3070860"/>
@@ -9231,7 +9538,7 @@
           <w:lang w:bidi="fa-IR"/>
         </w:rPr>
       </w:pPr>
-      <w:bookmarkStart w:id="2" w:name="_Toc399678171"/>
+      <w:bookmarkStart w:id="3" w:name="_Toc399678171"/>
       <w:r>
         <w:rPr>
           <w:rFonts w:hint="eastAsia"/>
@@ -9504,7 +9811,7 @@
         </w:rPr>
         <w:t>Reuter's</w:t>
       </w:r>
-      <w:bookmarkEnd w:id="2"/>
+      <w:bookmarkEnd w:id="3"/>
     </w:p>
     <w:p>
       <w:pPr>
@@ -9587,6 +9894,7 @@
           <w:sz w:val="28"/>
           <w:szCs w:val="28"/>
         </w:rPr>
+        <w:lastRenderedPageBreak/>
         <w:drawing>
           <wp:inline distT="0" distB="0" distL="0" distR="0">
             <wp:extent cx="3869055" cy="2288540"/>
@@ -9647,7 +9955,7 @@
           <w:lang w:bidi="fa-IR"/>
         </w:rPr>
       </w:pPr>
-      <w:bookmarkStart w:id="3" w:name="_Toc399678172"/>
+      <w:bookmarkStart w:id="4" w:name="_Toc399678172"/>
       <w:r>
         <w:rPr>
           <w:rFonts w:hint="eastAsia"/>
@@ -9842,7 +10150,7 @@
         </w:rPr>
         <w:t>Open Calais</w:t>
       </w:r>
-      <w:bookmarkEnd w:id="3"/>
+      <w:bookmarkEnd w:id="4"/>
     </w:p>
     <w:p>
       <w:pPr>
@@ -9985,6 +10293,7 @@
           <w:sz w:val="28"/>
           <w:szCs w:val="28"/>
         </w:rPr>
+        <w:lastRenderedPageBreak/>
         <w:drawing>
           <wp:inline distT="0" distB="0" distL="0" distR="0">
             <wp:extent cx="5943600" cy="4127500"/>
@@ -10045,7 +10354,7 @@
           <w:lang w:bidi="fa-IR"/>
         </w:rPr>
       </w:pPr>
-      <w:bookmarkStart w:id="4" w:name="_Toc399678173"/>
+      <w:bookmarkStart w:id="5" w:name="_Toc399678173"/>
       <w:r>
         <w:rPr>
           <w:rFonts w:hint="eastAsia"/>
@@ -10248,7 +10557,7 @@
         </w:rPr>
         <w:t>AlchemyApi</w:t>
       </w:r>
-      <w:bookmarkEnd w:id="4"/>
+      <w:bookmarkEnd w:id="5"/>
     </w:p>
     <w:p>
       <w:pPr>
@@ -11290,18 +11599,7 @@
           <w:rtl/>
           <w:lang w:bidi="fa-IR"/>
         </w:rPr>
-        <w:t xml:space="preserve">زیرا در این مسئله ورودی دنباله ای از کلمات است و مثلا اگر یک کلمه </w:t>
-      </w:r>
-      <w:r>
-        <w:rPr>
-          <w:rFonts w:cs="B Nazanin" w:hint="cs"/>
-          <w:sz w:val="28"/>
-          <w:szCs w:val="28"/>
-          <w:rtl/>
-          <w:lang w:bidi="fa-IR"/>
-        </w:rPr>
-        <w:lastRenderedPageBreak/>
-        <w:t xml:space="preserve">با برچسب </w:t>
+        <w:t xml:space="preserve">زیرا در این مسئله ورودی دنباله ای از کلمات است و مثلا اگر یک کلمه با برچسب </w:t>
       </w:r>
       <w:r>
         <w:rPr>
@@ -11481,6 +11779,7 @@
           <w:rtl/>
           <w:lang w:bidi="fa-IR"/>
         </w:rPr>
+        <w:lastRenderedPageBreak/>
         <w:t>استفاده از روش</w:t>
       </w:r>
       <w:r>
@@ -12296,7 +12595,48 @@
           <w:rtl/>
           <w:lang w:bidi="fa-IR"/>
         </w:rPr>
-        <w:t xml:space="preserve"> معرفی شده اند. ویژگی این مدل ها در این است که همگی توانایی تولید (سنتز) داده طبق مدل آموزش یافته را دارند. اما امروزه کاربردهای </w:t>
+        <w:t xml:space="preserve"> معرفی شده اند. ویژگی این مدل ها در این است که همگی توانایی تولید (سنتز) داده طبق مدل آموزش یافته را دارند. اما امروزه کاربردهای زیادی برای مدل های شرطی ممیزی</w:t>
+      </w:r>
+      <w:r>
+        <w:rPr>
+          <w:rStyle w:val="FootnoteReference"/>
+          <w:rFonts w:cs="B Nazanin"/>
+          <w:sz w:val="28"/>
+          <w:szCs w:val="28"/>
+          <w:rtl/>
+          <w:lang w:bidi="fa-IR"/>
+        </w:rPr>
+        <w:footnoteReference w:id="15"/>
+      </w:r>
+      <w:r>
+        <w:rPr>
+          <w:rFonts w:cs="B Nazanin" w:hint="cs"/>
+          <w:sz w:val="28"/>
+          <w:szCs w:val="28"/>
+          <w:rtl/>
+          <w:lang w:bidi="fa-IR"/>
+        </w:rPr>
+        <w:t xml:space="preserve"> در پردازش متن، صوت، </w:t>
+      </w:r>
+      <w:r>
+        <w:rPr>
+          <w:rFonts w:cs="B Nazanin" w:hint="cs"/>
+          <w:sz w:val="28"/>
+          <w:szCs w:val="28"/>
+          <w:rtl/>
+          <w:lang w:bidi="fa-IR"/>
+        </w:rPr>
+        <w:t>استخراج اطلاعات</w:t>
+      </w:r>
+      <w:r>
+        <w:rPr>
+          <w:rFonts w:cs="B Nazanin" w:hint="cs"/>
+          <w:sz w:val="28"/>
+          <w:szCs w:val="28"/>
+          <w:rtl/>
+          <w:lang w:bidi="fa-IR"/>
+        </w:rPr>
+        <w:t xml:space="preserve"> و به طور کلی یادگیری </w:t>
       </w:r>
       <w:r>
         <w:rPr>
@@ -12307,48 +12647,7 @@
           <w:lang w:bidi="fa-IR"/>
         </w:rPr>
         <w:lastRenderedPageBreak/>
-        <w:t>زیادی برای مدل های شرطی ممیزی</w:t>
-      </w:r>
-      <w:r>
-        <w:rPr>
-          <w:rStyle w:val="FootnoteReference"/>
-          <w:rFonts w:cs="B Nazanin"/>
-          <w:sz w:val="28"/>
-          <w:szCs w:val="28"/>
-          <w:rtl/>
-          <w:lang w:bidi="fa-IR"/>
-        </w:rPr>
-        <w:footnoteReference w:id="15"/>
-      </w:r>
-      <w:r>
-        <w:rPr>
-          <w:rFonts w:cs="B Nazanin" w:hint="cs"/>
-          <w:sz w:val="28"/>
-          <w:szCs w:val="28"/>
-          <w:rtl/>
-          <w:lang w:bidi="fa-IR"/>
-        </w:rPr>
-        <w:t xml:space="preserve"> در پردازش متن، صوت، </w:t>
-      </w:r>
-      <w:r>
-        <w:rPr>
-          <w:rFonts w:cs="B Nazanin" w:hint="cs"/>
-          <w:sz w:val="28"/>
-          <w:szCs w:val="28"/>
-          <w:rtl/>
-          <w:lang w:bidi="fa-IR"/>
-        </w:rPr>
-        <w:t>استخراج اطلاعات</w:t>
-      </w:r>
-      <w:r>
-        <w:rPr>
-          <w:rFonts w:cs="B Nazanin" w:hint="cs"/>
-          <w:sz w:val="28"/>
-          <w:szCs w:val="28"/>
-          <w:rtl/>
-          <w:lang w:bidi="fa-IR"/>
-        </w:rPr>
-        <w:t xml:space="preserve"> و به طور کلی یادگیری ماشین دیده می</w:t>
+        <w:t>ماشین دیده می</w:t>
       </w:r>
       <w:r>
         <w:rPr>
@@ -12880,18 +13179,7 @@
           <w:rtl/>
           <w:lang w:bidi="fa-IR"/>
         </w:rPr>
-        <w:t xml:space="preserve"> و شبکه عصبی نیز در </w:t>
-      </w:r>
-      <w:r>
-        <w:rPr>
-          <w:rFonts w:cs="B Nazanin" w:hint="cs"/>
-          <w:sz w:val="28"/>
-          <w:szCs w:val="28"/>
-          <w:rtl/>
-          <w:lang w:bidi="fa-IR"/>
-        </w:rPr>
-        <w:lastRenderedPageBreak/>
-        <w:t>دسته روشهای ممیزی برای دسته بندی قرار می</w:t>
+        <w:t xml:space="preserve"> و شبکه عصبی نیز در دسته روشهای ممیزی برای دسته بندی قرار می</w:t>
       </w:r>
       <w:r>
         <w:rPr>
@@ -12933,6 +13221,7 @@
           <w:rtl/>
           <w:lang w:bidi="fa-IR"/>
         </w:rPr>
+        <w:lastRenderedPageBreak/>
         <w:t>یک روش برای نمایش تفاوت بین دو مدل، استفاده از مدلهای گرافی احتمال</w:t>
       </w:r>
       <w:r>
@@ -14447,7 +14736,7 @@
           <w:lang w:bidi="fa-IR"/>
         </w:rPr>
       </w:pPr>
-      <w:bookmarkStart w:id="5" w:name="_Toc399678174"/>
+      <w:bookmarkStart w:id="6" w:name="_Toc399678174"/>
       <w:r>
         <w:rPr>
           <w:rFonts w:hint="eastAsia"/>
@@ -14732,7 +15021,7 @@
         </w:rPr>
         <w:t>ی</w:t>
       </w:r>
-      <w:bookmarkEnd w:id="5"/>
+      <w:bookmarkEnd w:id="6"/>
     </w:p>
     <w:p>
       <w:pPr>
@@ -15258,18 +15547,7 @@
           <w:rtl/>
           <w:lang w:bidi="fa-IR"/>
         </w:rPr>
-        <w:t xml:space="preserve">دانیم بدیهی است. انتخاب وزنها برای این مدل بر اساس شمارش </w:t>
-      </w:r>
-      <w:r>
-        <w:rPr>
-          <w:rFonts w:cs="B Nazanin" w:hint="cs"/>
-          <w:sz w:val="28"/>
-          <w:szCs w:val="28"/>
-          <w:rtl/>
-          <w:lang w:bidi="fa-IR"/>
-        </w:rPr>
-        <w:lastRenderedPageBreak/>
-        <w:t>وقوع رخدادهای مختلف یک چیز و سپس تقسیم کردن بر یک مخرج نرمال کننده انجام می</w:t>
+        <w:t>دانیم بدیهی است. انتخاب وزنها برای این مدل بر اساس شمارش وقوع رخدادهای مختلف یک چیز و سپس تقسیم کردن بر یک مخرج نرمال کننده انجام می</w:t>
       </w:r>
       <w:r>
         <w:rPr>
@@ -15311,6 +15589,7 @@
           <w:rtl/>
           <w:lang w:bidi="fa-IR"/>
         </w:rPr>
+        <w:lastRenderedPageBreak/>
         <w:t xml:space="preserve">در نقطه مقابل، در مدل شرطی ممیزی، میخواهیم احتمال </w:t>
       </w:r>
       <m:oMath>
@@ -15692,7 +15971,7 @@
           <w:lang w:bidi="fa-IR"/>
         </w:rPr>
       </w:pPr>
-      <w:bookmarkStart w:id="6" w:name="_Toc399678175"/>
+      <w:bookmarkStart w:id="7" w:name="_Toc399678175"/>
       <w:r>
         <w:rPr>
           <w:rFonts w:hint="eastAsia"/>
@@ -16017,7 +16296,7 @@
         </w:rPr>
         <w:t>ش</w:t>
       </w:r>
-      <w:bookmarkEnd w:id="6"/>
+      <w:bookmarkEnd w:id="7"/>
     </w:p>
     <w:p>
       <w:pPr>
@@ -16080,18 +16359,7 @@
           <w:rtl/>
           <w:lang w:bidi="fa-IR"/>
         </w:rPr>
-        <w:t xml:space="preserve">شویم که روش تمایزی حدود 12 درصد کارایی بالاتری دارد. ممکن </w:t>
-      </w:r>
-      <w:r>
-        <w:rPr>
-          <w:rFonts w:cs="B Nazanin" w:hint="cs"/>
-          <w:sz w:val="28"/>
-          <w:szCs w:val="28"/>
-          <w:rtl/>
-          <w:lang w:bidi="fa-IR"/>
-        </w:rPr>
-        <w:lastRenderedPageBreak/>
-        <w:t>است در نظر اول این نتیجه ما رو خوشحال کند اما در واقع نشان می</w:t>
+        <w:t>شویم که روش تمایزی حدود 12 درصد کارایی بالاتری دارد. ممکن است در نظر اول این نتیجه ما رو خوشحال کند اما در واقع نشان می</w:t>
       </w:r>
       <w:r>
         <w:rPr>
@@ -16196,6 +16464,7 @@
           <w:rtl/>
           <w:lang w:bidi="fa-IR"/>
         </w:rPr>
+        <w:lastRenderedPageBreak/>
         <w:t>در این بخش به بررسی روشهای استخراج ویژگی از متن برای استفاده در دسته بندی کننده های ممیزی می</w:t>
       </w:r>
       <w:r>
@@ -18051,6 +18320,7 @@
           <w:rtl/>
           <w:lang w:bidi="fa-IR"/>
         </w:rPr>
+        <w:lastRenderedPageBreak/>
         <w:t>برای محاسبه وزن ویژگی ها، از دو مقدار شمارش تجربی و مدل امید ریاضی</w:t>
       </w:r>
       <w:r>
@@ -19143,18 +19413,7 @@
           <w:rtl/>
           <w:lang w:bidi="fa-IR"/>
         </w:rPr>
-        <w:t xml:space="preserve">توان گفت هر ویژگی، زیر مجموعه ای از داده را تعیین کرده و یک برچسب برای آن پیشنهاد </w:t>
-      </w:r>
-      <w:r>
-        <w:rPr>
-          <w:rFonts w:cs="B Nazanin" w:hint="cs"/>
-          <w:sz w:val="28"/>
-          <w:szCs w:val="28"/>
-          <w:rtl/>
-          <w:lang w:bidi="fa-IR"/>
-        </w:rPr>
-        <w:lastRenderedPageBreak/>
-        <w:t>می</w:t>
+        <w:t>توان گفت هر ویژگی، زیر مجموعه ای از داده را تعیین کرده و یک برچسب برای آن پیشنهاد می</w:t>
       </w:r>
       <w:r>
         <w:rPr>
@@ -19354,7 +19613,18 @@
           <w:rtl/>
           <w:lang w:bidi="fa-IR"/>
         </w:rPr>
-        <w:t xml:space="preserve"> است. ویژگی هایی که در این مقاله مورد استفاده قرار گرفته اند، کیسه لغات</w:t>
+        <w:t xml:space="preserve"> است. ویژگی هایی که در این مقاله مورد </w:t>
+      </w:r>
+      <w:r>
+        <w:rPr>
+          <w:rFonts w:cs="B Nazanin" w:hint="cs"/>
+          <w:sz w:val="28"/>
+          <w:szCs w:val="28"/>
+          <w:rtl/>
+          <w:lang w:bidi="fa-IR"/>
+        </w:rPr>
+        <w:lastRenderedPageBreak/>
+        <w:t>استفاده قرار گرفته اند، کیسه لغات</w:t>
       </w:r>
       <w:r>
         <w:rPr>
@@ -20259,18 +20529,7 @@
           <w:rtl/>
           <w:lang w:bidi="fa-IR"/>
         </w:rPr>
-        <w:t>در این مقاله نیز از دسته بندی کننده ممیزی استفاده شده است. ویژگی های مورد استفاده شامل کلمات، جفت کلمات (مدل دو-</w:t>
-      </w:r>
-      <w:r>
-        <w:rPr>
-          <w:rFonts w:cs="B Nazanin" w:hint="cs"/>
-          <w:sz w:val="28"/>
-          <w:szCs w:val="28"/>
-          <w:rtl/>
-          <w:lang w:bidi="fa-IR"/>
-        </w:rPr>
-        <w:lastRenderedPageBreak/>
-        <w:t xml:space="preserve">گرمی)، برچسب مقوله نحوی و ... است. </w:t>
+        <w:t xml:space="preserve">در این مقاله نیز از دسته بندی کننده ممیزی استفاده شده است. ویژگی های مورد استفاده شامل کلمات، جفت کلمات (مدل دو-گرمی)، برچسب مقوله نحوی و ... است. </w:t>
       </w:r>
       <w:r>
         <w:rPr>
@@ -20561,7 +20820,18 @@
           <w:rtl/>
           <w:lang w:bidi="fa-IR"/>
         </w:rPr>
-        <w:t>این دسته بندی کننده ها، خطی هستند زیرا در انتهای الگوریتم؛ مجموعه ای از ویژگی ها را خواهیم داشت که بر روی آنها یک تابع خطی را اعمال می</w:t>
+        <w:t xml:space="preserve">این دسته بندی کننده ها، خطی هستند زیرا در انتهای الگوریتم؛ مجموعه ای از ویژگی ها را خواهیم داشت که بر </w:t>
+      </w:r>
+      <w:r>
+        <w:rPr>
+          <w:rFonts w:cs="B Nazanin" w:hint="cs"/>
+          <w:sz w:val="28"/>
+          <w:szCs w:val="28"/>
+          <w:rtl/>
+          <w:lang w:bidi="fa-IR"/>
+        </w:rPr>
+        <w:lastRenderedPageBreak/>
+        <w:t>روی آنها یک تابع خطی را اعمال می</w:t>
       </w:r>
       <w:r>
         <w:rPr>
@@ -21883,7 +22153,6 @@
           <w:rtl/>
           <w:lang w:bidi="fa-IR"/>
         </w:rPr>
-        <w:lastRenderedPageBreak/>
         <w:t xml:space="preserve">لجستیک یا </w:t>
       </w:r>
       <w:r>
@@ -22562,7 +22831,18 @@
           <w:rtl/>
           <w:lang w:bidi="fa-IR"/>
         </w:rPr>
-        <w:t>یک احتمال نیست زیرا ممکن است مق</w:t>
+        <w:t xml:space="preserve">یک </w:t>
+      </w:r>
+      <w:r>
+        <w:rPr>
+          <w:rFonts w:cs="B Nazanin" w:hint="cs"/>
+          <w:sz w:val="28"/>
+          <w:szCs w:val="28"/>
+          <w:rtl/>
+          <w:lang w:bidi="fa-IR"/>
+        </w:rPr>
+        <w:lastRenderedPageBreak/>
+        <w:t>احتمال نیست زیرا ممکن است مق</w:t>
       </w:r>
       <w:r>
         <w:rPr>
@@ -25179,7 +25459,6 @@
           <w:rtl/>
           <w:lang w:bidi="fa-IR"/>
         </w:rPr>
-        <w:lastRenderedPageBreak/>
         <w:t>به عنوان مثال در زبان انگلیسی تقریبا غیر ممکن است که یک فعل بعد از یک حرف تعریف در جمله بیاید. حال اگر در حال تعیین برچسب مقوله نحوی برای کلمات درون یک جمله انگلیسی باشیم، چنانچه از روش مطرح شده</w:t>
       </w:r>
       <w:r>
@@ -25360,6 +25639,7 @@
           <w:rtl/>
           <w:lang w:bidi="fa-IR"/>
         </w:rPr>
+        <w:lastRenderedPageBreak/>
         <w:t>در ادامه بحث توضیحات را روی مسئله شناسایی موجودیت نامدار که یک م</w:t>
       </w:r>
       <w:r>
@@ -26511,7 +26791,6 @@
                 <w:szCs w:val="28"/>
                 <w:lang w:bidi="fa-IR"/>
               </w:rPr>
-              <w:lastRenderedPageBreak/>
               <w:t>O</w:t>
             </w:r>
           </w:p>
@@ -27048,6 +27327,7 @@
           <w:rtl/>
           <w:lang w:bidi="fa-IR"/>
         </w:rPr>
+        <w:lastRenderedPageBreak/>
         <w:t>در روش دوم (</w:t>
       </w:r>
       <w:r>
@@ -28075,7 +28355,6 @@
                 <w:szCs w:val="28"/>
                 <w:lang w:bidi="fa-IR"/>
               </w:rPr>
-              <w:lastRenderedPageBreak/>
               <w:t>painting</w:t>
             </w:r>
           </w:p>
@@ -28688,6 +28967,7 @@
           <w:rtl/>
           <w:lang w:bidi="fa-IR"/>
         </w:rPr>
+        <w:lastRenderedPageBreak/>
         <w:t>اولین ویژ</w:t>
       </w:r>
       <w:r>
@@ -29709,7 +29989,7 @@
           <w:lang w:bidi="fa-IR"/>
         </w:rPr>
       </w:pPr>
-      <w:bookmarkStart w:id="7" w:name="_Toc399678176"/>
+      <w:bookmarkStart w:id="8" w:name="_Toc399678176"/>
       <w:r>
         <w:rPr>
           <w:rFonts w:hint="eastAsia"/>
@@ -30034,7 +30314,7 @@
         </w:rPr>
         <w:t>نامدار</w:t>
       </w:r>
-      <w:bookmarkEnd w:id="7"/>
+      <w:bookmarkEnd w:id="8"/>
     </w:p>
     <w:p>
       <w:pPr>
@@ -31319,7 +31599,7 @@
           <w:lang w:bidi="fa-IR"/>
         </w:rPr>
       </w:pPr>
-      <w:bookmarkStart w:id="8" w:name="_Toc399678177"/>
+      <w:bookmarkStart w:id="9" w:name="_Toc399678177"/>
       <w:r>
         <w:rPr>
           <w:rFonts w:hint="eastAsia"/>
@@ -31404,7 +31684,7 @@
         </w:rPr>
         <w:t xml:space="preserve"> استخراج ویژگی در مدل توالی بیشینه آنتروپی</w:t>
       </w:r>
-      <w:bookmarkEnd w:id="8"/>
+      <w:bookmarkEnd w:id="9"/>
     </w:p>
     <w:p>
       <w:pPr>
@@ -31661,7 +31941,7 @@
           <w:lang w:bidi="fa-IR"/>
         </w:rPr>
       </w:pPr>
-      <w:bookmarkStart w:id="9" w:name="_Toc399678178"/>
+      <w:bookmarkStart w:id="10" w:name="_Toc399678178"/>
       <w:r>
         <w:rPr>
           <w:rFonts w:hint="eastAsia"/>
@@ -32146,7 +32426,7 @@
         </w:rPr>
         <w:t>ت</w:t>
       </w:r>
-      <w:bookmarkEnd w:id="9"/>
+      <w:bookmarkEnd w:id="10"/>
     </w:p>
     <w:p>
       <w:pPr>
@@ -35366,19 +35646,7 @@
           <w:rtl/>
           <w:lang w:bidi="fa-IR"/>
         </w:rPr>
-        <w:t xml:space="preserve"> اما مشکل برچسب نقش معنای</w:t>
-      </w:r>
-      <w:bookmarkStart w:id="10" w:name="_GoBack"/>
-      <w:bookmarkEnd w:id="10"/>
-      <w:r>
-        <w:rPr>
-          <w:rFonts w:cs="B Nazanin" w:hint="cs"/>
-          <w:sz w:val="28"/>
-          <w:szCs w:val="28"/>
-          <w:rtl/>
-          <w:lang w:bidi="fa-IR"/>
-        </w:rPr>
-        <w:t>ی در محدود شدن به منابع زبانی است. این سیستمها عموما بدون داشتن این منابع نمی</w:t>
+        <w:t xml:space="preserve"> اما مشکل برچسب نقش معنایی در محدود شدن به منابع زبانی است. این سیستمها عموما بدون داشتن این منابع نمی</w:t>
       </w:r>
       <w:r>
         <w:rPr>
@@ -39085,7 +39353,7 @@
 </file>
 
 <file path=customXml/itemProps1.xml><?xml version="1.0" encoding="utf-8"?>
-<ds:datastoreItem xmlns:ds="http://schemas.openxmlformats.org/officeDocument/2006/customXml" ds:itemID="{63E8600E-2D7C-4824-A1D1-20CE7370583C}">
+<ds:datastoreItem xmlns:ds="http://schemas.openxmlformats.org/officeDocument/2006/customXml" ds:itemID="{198192A4-9AB7-4599-B28A-1E5320F2C76D}">
   <ds:schemaRefs>
     <ds:schemaRef ds:uri="http://schemas.openxmlformats.org/officeDocument/2006/bibliography"/>
   </ds:schemaRefs>

</xml_diff>